<commit_message>
Modified index, assets & report
</commit_message>
<xml_diff>
--- a/alex/TU KIOSKO DIGITAL.docx
+++ b/alex/TU KIOSKO DIGITAL.docx
@@ -341,7 +341,42 @@
           <w:sz w:val="28"/>
           <w:szCs w:val="28"/>
         </w:rPr>
-        <w:t>buscar el trámite que desee; así como un botón para acceder a la lista completa, separada por dependencias y categorías que faciliten su ubicación.</w:t>
+        <w:t xml:space="preserve">buscar el trámite que desee; así como un botón para acceder a la lista completa, </w:t>
+      </w:r>
+      <w:r>
+        <w:rPr>
+          <w:sz w:val="28"/>
+          <w:szCs w:val="28"/>
+        </w:rPr>
+        <w:t>categor</w:t>
+      </w:r>
+      <w:r>
+        <w:rPr>
+          <w:sz w:val="28"/>
+          <w:szCs w:val="28"/>
+        </w:rPr>
+        <w:t xml:space="preserve">izada </w:t>
+      </w:r>
+      <w:r>
+        <w:rPr>
+          <w:sz w:val="28"/>
+          <w:szCs w:val="28"/>
+        </w:rPr>
+        <w:t>por dependencias</w:t>
+      </w:r>
+      <w:r>
+        <w:rPr>
+          <w:sz w:val="28"/>
+          <w:szCs w:val="28"/>
+        </w:rPr>
+        <w:t xml:space="preserve">, facilitando así, </w:t>
+      </w:r>
+      <w:r>
+        <w:rPr>
+          <w:sz w:val="28"/>
+          <w:szCs w:val="28"/>
+        </w:rPr>
+        <w:t>su ubicación.</w:t>
       </w:r>
     </w:p>
     <w:p>
@@ -391,7 +426,7 @@
     </w:p>
     <w:p>
       <w:pPr>
-        <w:pStyle w:val="Prrafodelista"/>
+        <w:pStyle w:val="ListParagraph"/>
         <w:numPr>
           <w:ilvl w:val="0"/>
           <w:numId w:val="1"/>
@@ -420,7 +455,7 @@
     </w:p>
     <w:p>
       <w:pPr>
-        <w:pStyle w:val="Prrafodelista"/>
+        <w:pStyle w:val="ListParagraph"/>
         <w:numPr>
           <w:ilvl w:val="0"/>
           <w:numId w:val="1"/>
@@ -456,7 +491,7 @@
     </w:p>
     <w:p>
       <w:pPr>
-        <w:pStyle w:val="Prrafodelista"/>
+        <w:pStyle w:val="ListParagraph"/>
         <w:numPr>
           <w:ilvl w:val="0"/>
           <w:numId w:val="1"/>
@@ -485,7 +520,7 @@
     </w:p>
     <w:p>
       <w:pPr>
-        <w:pStyle w:val="Prrafodelista"/>
+        <w:pStyle w:val="ListParagraph"/>
         <w:numPr>
           <w:ilvl w:val="0"/>
           <w:numId w:val="1"/>
@@ -514,7 +549,7 @@
     </w:p>
     <w:p>
       <w:pPr>
-        <w:pStyle w:val="Prrafodelista"/>
+        <w:pStyle w:val="ListParagraph"/>
         <w:numPr>
           <w:ilvl w:val="0"/>
           <w:numId w:val="1"/>
@@ -536,64 +571,34 @@
     </w:p>
     <w:p>
       <w:pPr>
-        <w:pStyle w:val="Prrafodelista"/>
-        <w:spacing w:before="240"/>
-        <w:rPr>
-          <w:sz w:val="28"/>
-          <w:szCs w:val="28"/>
-        </w:rPr>
-      </w:pPr>
-    </w:p>
-    <w:p>
-      <w:pPr>
-        <w:pStyle w:val="Prrafodelista"/>
-        <w:spacing w:before="240"/>
+        <w:pStyle w:val="ListParagraph"/>
+        <w:spacing w:before="240"/>
+        <w:rPr>
+          <w:sz w:val="28"/>
+          <w:szCs w:val="28"/>
+        </w:rPr>
+      </w:pPr>
+      <w:r>
         <w:rPr>
           <w:noProof/>
         </w:rPr>
-      </w:pPr>
-    </w:p>
-    <w:p>
-      <w:pPr>
-        <w:pStyle w:val="Prrafodelista"/>
-        <w:spacing w:before="240"/>
-        <w:rPr>
-          <w:sz w:val="28"/>
-          <w:szCs w:val="28"/>
-        </w:rPr>
-      </w:pPr>
-    </w:p>
-    <w:p>
-      <w:pPr>
-        <w:pStyle w:val="Prrafodelista"/>
-        <w:spacing w:before="240"/>
-        <w:jc w:val="both"/>
-        <w:rPr>
-          <w:sz w:val="28"/>
-          <w:szCs w:val="28"/>
-        </w:rPr>
-      </w:pPr>
-      <w:r>
-        <w:rPr>
-          <w:noProof/>
-        </w:rPr>
         <w:drawing>
-          <wp:anchor distT="0" distB="0" distL="114300" distR="114300" simplePos="0" relativeHeight="251658240" behindDoc="1" locked="0" layoutInCell="1" allowOverlap="1" wp14:anchorId="3E4AAD3A" wp14:editId="11361058">
+          <wp:anchor distT="0" distB="0" distL="114300" distR="114300" simplePos="0" relativeHeight="251658240" behindDoc="1" locked="0" layoutInCell="1" allowOverlap="1" wp14:anchorId="3E4AAD3A" wp14:editId="07FEAA1A">
             <wp:simplePos x="0" y="0"/>
             <wp:positionH relativeFrom="margin">
               <wp:align>center</wp:align>
             </wp:positionH>
-            <wp:positionV relativeFrom="page">
-              <wp:posOffset>6604000</wp:posOffset>
+            <wp:positionV relativeFrom="margin">
+              <wp:align>bottom</wp:align>
             </wp:positionV>
-            <wp:extent cx="3089910" cy="2514600"/>
+            <wp:extent cx="3756660" cy="3056890"/>
             <wp:effectExtent l="0" t="0" r="0" b="0"/>
             <wp:wrapTight wrapText="bothSides">
               <wp:wrapPolygon edited="0">
                 <wp:start x="0" y="0"/>
-                <wp:lineTo x="0" y="21436"/>
-                <wp:lineTo x="21440" y="21436"/>
-                <wp:lineTo x="21440" y="0"/>
+                <wp:lineTo x="0" y="21403"/>
+                <wp:lineTo x="21469" y="21403"/>
+                <wp:lineTo x="21469" y="0"/>
                 <wp:lineTo x="0" y="0"/>
               </wp:wrapPolygon>
             </wp:wrapTight>
@@ -622,7 +627,7 @@
                   <pic:spPr bwMode="auto">
                     <a:xfrm>
                       <a:off x="0" y="0"/>
-                      <a:ext cx="3089910" cy="2514600"/>
+                      <a:ext cx="3756660" cy="3056890"/>
                     </a:xfrm>
                     <a:prstGeom prst="rect">
                       <a:avLst/>
@@ -648,6 +653,36 @@
           </wp:anchor>
         </w:drawing>
       </w:r>
+    </w:p>
+    <w:p>
+      <w:pPr>
+        <w:pStyle w:val="ListParagraph"/>
+        <w:spacing w:before="240"/>
+        <w:rPr>
+          <w:noProof/>
+        </w:rPr>
+      </w:pPr>
+    </w:p>
+    <w:p>
+      <w:pPr>
+        <w:pStyle w:val="ListParagraph"/>
+        <w:spacing w:before="240"/>
+        <w:rPr>
+          <w:sz w:val="28"/>
+          <w:szCs w:val="28"/>
+        </w:rPr>
+      </w:pPr>
+    </w:p>
+    <w:p>
+      <w:pPr>
+        <w:pStyle w:val="ListParagraph"/>
+        <w:spacing w:before="240"/>
+        <w:jc w:val="both"/>
+        <w:rPr>
+          <w:sz w:val="28"/>
+          <w:szCs w:val="28"/>
+        </w:rPr>
+      </w:pPr>
       <w:r>
         <w:rPr>
           <w:sz w:val="28"/>
@@ -854,7 +889,28 @@
           <w:sz w:val="32"/>
           <w:szCs w:val="32"/>
         </w:rPr>
-        <w:t>Se implementan las tablas relacionales para conectar bases de datos, esto para optimizar el flujo de datos y su organización; así los administradores y trabajadores tendrán un buzón mejor organizado y con información precisa del trámite solicitado.</w:t>
+        <w:t>Por medio de la utilización de aspectos clave del desarrollo web, tales como HTML, CSS, JavaScript y algun</w:t>
+      </w:r>
+      <w:r>
+        <w:rPr>
+          <w:sz w:val="32"/>
+          <w:szCs w:val="32"/>
+        </w:rPr>
+        <w:t>os frameworks, tales como jQuery, además de PHP y MySQL se ha logrado realizar una plataforma dinámica e interactiva</w:t>
+      </w:r>
+      <w:r>
+        <w:rPr>
+          <w:sz w:val="32"/>
+          <w:szCs w:val="32"/>
+        </w:rPr>
+        <w:t>, en donde los usuarios, pueden realizar prácticamente cualquier trámite relacionado a cualquier dependencia de gobierno</w:t>
+      </w:r>
+      <w:r>
+        <w:rPr>
+          <w:sz w:val="32"/>
+          <w:szCs w:val="32"/>
+        </w:rPr>
+        <w:t>.</w:t>
       </w:r>
     </w:p>
     <w:p>
@@ -870,14 +926,84 @@
           <w:sz w:val="32"/>
           <w:szCs w:val="32"/>
         </w:rPr>
-        <w:t xml:space="preserve">El motor de búsqueda de la aplicación implementa filtros y etiquetas que </w:t>
-      </w:r>
-      <w:r>
-        <w:rPr>
-          <w:sz w:val="32"/>
-          <w:szCs w:val="32"/>
-        </w:rPr>
-        <w:t>asociarán el trámite solicitado con las dependencias correspondientes, sus servicios disponibles y contacto correspondiente.</w:t>
+        <w:t xml:space="preserve">El motor de búsqueda de la </w:t>
+      </w:r>
+      <w:r>
+        <w:rPr>
+          <w:sz w:val="32"/>
+          <w:szCs w:val="32"/>
+        </w:rPr>
+        <w:t>plataforma</w:t>
+      </w:r>
+      <w:r>
+        <w:rPr>
+          <w:sz w:val="32"/>
+          <w:szCs w:val="32"/>
+        </w:rPr>
+        <w:t xml:space="preserve"> implementa filtros y etiquetas que </w:t>
+      </w:r>
+      <w:r>
+        <w:rPr>
+          <w:sz w:val="32"/>
+          <w:szCs w:val="32"/>
+        </w:rPr>
+        <w:t>asocia</w:t>
+      </w:r>
+      <w:r>
+        <w:rPr>
+          <w:sz w:val="32"/>
+          <w:szCs w:val="32"/>
+        </w:rPr>
+        <w:t>n</w:t>
+      </w:r>
+      <w:r>
+        <w:rPr>
+          <w:sz w:val="32"/>
+          <w:szCs w:val="32"/>
+        </w:rPr>
+        <w:t xml:space="preserve"> el trámite solicitado con </w:t>
+      </w:r>
+      <w:r>
+        <w:rPr>
+          <w:sz w:val="32"/>
+          <w:szCs w:val="32"/>
+        </w:rPr>
+        <w:t>sus respectivas</w:t>
+      </w:r>
+      <w:r>
+        <w:rPr>
+          <w:sz w:val="32"/>
+          <w:szCs w:val="32"/>
+        </w:rPr>
+        <w:t xml:space="preserve"> dependencia</w:t>
+      </w:r>
+      <w:r>
+        <w:rPr>
+          <w:sz w:val="32"/>
+          <w:szCs w:val="32"/>
+        </w:rPr>
+        <w:t>s</w:t>
+      </w:r>
+      <w:r>
+        <w:rPr>
+          <w:sz w:val="32"/>
+          <w:szCs w:val="32"/>
+        </w:rPr>
+        <w:t xml:space="preserve"> y</w:t>
+      </w:r>
+      <w:r>
+        <w:rPr>
+          <w:sz w:val="32"/>
+          <w:szCs w:val="32"/>
+        </w:rPr>
+        <w:t xml:space="preserve"> la información de</w:t>
+      </w:r>
+      <w:r>
+        <w:rPr>
+          <w:sz w:val="32"/>
+          <w:szCs w:val="32"/>
+        </w:rPr>
+        <w:t xml:space="preserve"> contacto correspondiente.</w:t>
       </w:r>
     </w:p>
     <w:p>
@@ -893,7 +1019,21 @@
           <w:sz w:val="32"/>
           <w:szCs w:val="32"/>
         </w:rPr>
-        <w:t>Cada usuario podrá ver el costo de cada trámite, así como el tiempo de espera estimado para la respuesta; así podrá prevenir contratiempos y confusiones futuras.</w:t>
+        <w:t xml:space="preserve">Cada </w:t>
+      </w:r>
+      <w:r>
+        <w:rPr>
+          <w:sz w:val="32"/>
+          <w:szCs w:val="32"/>
+        </w:rPr>
+        <w:t xml:space="preserve">trámite tiene asignados sus respectivos parámetros dentro de la base de datos para brindar información al usuario, tal como el tiempo estimado que tomará el trámite o el costo de este mismo, pudiendo así, lograr prevenir </w:t>
+      </w:r>
+      <w:r>
+        <w:rPr>
+          <w:sz w:val="32"/>
+          <w:szCs w:val="32"/>
+        </w:rPr>
+        <w:t>contratiempos y confusiones futuras.</w:t>
       </w:r>
     </w:p>
     <w:p>
@@ -909,7 +1049,84 @@
           <w:sz w:val="32"/>
           <w:szCs w:val="32"/>
         </w:rPr>
-        <w:t>Los trámites como la consulta de CURP no pueden ser realizados por nosotros, puesto que ya existe un link gubernamental que tiene el proceso adecuado. Dichos trámites serán solucionados con el link correspondiente que hará la resolución correspondiente.</w:t>
+        <w:t xml:space="preserve">Los trámites como la consulta de CURP no pueden ser realizados por </w:t>
+      </w:r>
+      <w:r>
+        <w:rPr>
+          <w:sz w:val="32"/>
+          <w:szCs w:val="32"/>
+        </w:rPr>
+        <w:t>la plataforma</w:t>
+      </w:r>
+      <w:r>
+        <w:rPr>
+          <w:sz w:val="32"/>
+          <w:szCs w:val="32"/>
+        </w:rPr>
+        <w:t>, puesto que ya existe un</w:t>
+      </w:r>
+      <w:r>
+        <w:rPr>
+          <w:sz w:val="32"/>
+          <w:szCs w:val="32"/>
+        </w:rPr>
+        <w:t>a plataforma proporcionada por Gobierno Federal</w:t>
+      </w:r>
+      <w:r>
+        <w:rPr>
+          <w:sz w:val="32"/>
+          <w:szCs w:val="32"/>
+        </w:rPr>
+        <w:t xml:space="preserve"> que </w:t>
+      </w:r>
+      <w:r>
+        <w:rPr>
+          <w:sz w:val="32"/>
+          <w:szCs w:val="32"/>
+        </w:rPr>
+        <w:t>realiza el trámite</w:t>
+      </w:r>
+      <w:r>
+        <w:rPr>
+          <w:sz w:val="32"/>
+          <w:szCs w:val="32"/>
+        </w:rPr>
+        <w:t xml:space="preserve">. </w:t>
+      </w:r>
+      <w:r>
+        <w:rPr>
+          <w:sz w:val="32"/>
+          <w:szCs w:val="32"/>
+        </w:rPr>
+        <w:t>Para t</w:t>
+      </w:r>
+      <w:r>
+        <w:rPr>
+          <w:sz w:val="32"/>
+          <w:szCs w:val="32"/>
+        </w:rPr>
+        <w:t xml:space="preserve">rámites </w:t>
+      </w:r>
+      <w:r>
+        <w:rPr>
+          <w:sz w:val="32"/>
+          <w:szCs w:val="32"/>
+        </w:rPr>
+        <w:t xml:space="preserve">como este, </w:t>
+      </w:r>
+      <w:r>
+        <w:rPr>
+          <w:sz w:val="32"/>
+          <w:szCs w:val="32"/>
+        </w:rPr>
+        <w:t>al usuario le será proporcionado el respectivo enlace para realizar el trámite</w:t>
+      </w:r>
+      <w:r>
+        <w:rPr>
+          <w:sz w:val="32"/>
+          <w:szCs w:val="32"/>
+        </w:rPr>
+        <w:t>.</w:t>
       </w:r>
     </w:p>
     <w:p>
@@ -925,15 +1142,134 @@
           <w:sz w:val="32"/>
           <w:szCs w:val="32"/>
         </w:rPr>
-        <w:t xml:space="preserve">La aplicación también tendrá bien delimitados los documentos e información necesaria para CADA trámite, así no se satura al usuario con formularios engorrosos que contienen campos que pueden </w:t>
-      </w:r>
-      <w:r>
-        <w:rPr>
-          <w:sz w:val="32"/>
-          <w:szCs w:val="32"/>
-        </w:rPr>
         <w:lastRenderedPageBreak/>
-        <w:t>considerarse innecesarios y aportan a que el usuario prefiera hacer las cosas de manera presencial.</w:t>
+        <w:t xml:space="preserve">La </w:t>
+      </w:r>
+      <w:r>
+        <w:rPr>
+          <w:sz w:val="32"/>
+          <w:szCs w:val="32"/>
+        </w:rPr>
+        <w:t>plataforma</w:t>
+      </w:r>
+      <w:r>
+        <w:rPr>
+          <w:sz w:val="32"/>
+          <w:szCs w:val="32"/>
+        </w:rPr>
+        <w:t xml:space="preserve"> también tendrá delimitados los documentos e información necesaria para </w:t>
+      </w:r>
+      <w:r>
+        <w:rPr>
+          <w:sz w:val="32"/>
+          <w:szCs w:val="32"/>
+        </w:rPr>
+        <w:t>cada</w:t>
+      </w:r>
+      <w:r>
+        <w:rPr>
+          <w:sz w:val="32"/>
+          <w:szCs w:val="32"/>
+        </w:rPr>
+        <w:t xml:space="preserve"> trámite, </w:t>
+      </w:r>
+      <w:r>
+        <w:rPr>
+          <w:sz w:val="32"/>
+          <w:szCs w:val="32"/>
+        </w:rPr>
+        <w:t>logrando así, no saturar</w:t>
+      </w:r>
+      <w:r>
+        <w:rPr>
+          <w:sz w:val="32"/>
+          <w:szCs w:val="32"/>
+        </w:rPr>
+        <w:t xml:space="preserve"> al usuario con formularios </w:t>
+      </w:r>
+      <w:r>
+        <w:rPr>
+          <w:sz w:val="32"/>
+          <w:szCs w:val="32"/>
+        </w:rPr>
+        <w:t>complejos</w:t>
+      </w:r>
+      <w:r>
+        <w:rPr>
+          <w:sz w:val="32"/>
+          <w:szCs w:val="32"/>
+        </w:rPr>
+        <w:t xml:space="preserve"> que contienen campos que </w:t>
+      </w:r>
+      <w:r>
+        <w:rPr>
+          <w:sz w:val="32"/>
+          <w:szCs w:val="32"/>
+        </w:rPr>
+        <w:t>hasta cierto punto, pueden resultar</w:t>
+      </w:r>
+      <w:r>
+        <w:rPr>
+          <w:sz w:val="32"/>
+          <w:szCs w:val="32"/>
+        </w:rPr>
+        <w:t xml:space="preserve"> innecesarios y </w:t>
+      </w:r>
+      <w:r>
+        <w:rPr>
+          <w:sz w:val="32"/>
+          <w:szCs w:val="32"/>
+        </w:rPr>
+        <w:t>únicamente disminuyen la accesibilidad del trámite para</w:t>
+      </w:r>
+      <w:r>
+        <w:rPr>
+          <w:sz w:val="32"/>
+          <w:szCs w:val="32"/>
+        </w:rPr>
+        <w:t xml:space="preserve"> el usuario</w:t>
+      </w:r>
+      <w:r>
+        <w:rPr>
+          <w:sz w:val="32"/>
+          <w:szCs w:val="32"/>
+        </w:rPr>
+        <w:t xml:space="preserve"> y este</w:t>
+      </w:r>
+      <w:r>
+        <w:rPr>
+          <w:sz w:val="32"/>
+          <w:szCs w:val="32"/>
+        </w:rPr>
+        <w:t xml:space="preserve"> </w:t>
+      </w:r>
+      <w:r>
+        <w:rPr>
+          <w:sz w:val="32"/>
+          <w:szCs w:val="32"/>
+        </w:rPr>
+        <w:t>recurra a</w:t>
+      </w:r>
+      <w:r>
+        <w:rPr>
+          <w:sz w:val="32"/>
+          <w:szCs w:val="32"/>
+        </w:rPr>
+        <w:t xml:space="preserve"> </w:t>
+      </w:r>
+      <w:r>
+        <w:rPr>
+          <w:sz w:val="32"/>
+          <w:szCs w:val="32"/>
+        </w:rPr>
+        <w:t xml:space="preserve">realizarlo </w:t>
+      </w:r>
+      <w:r>
+        <w:rPr>
+          <w:sz w:val="32"/>
+          <w:szCs w:val="32"/>
+        </w:rPr>
+        <w:t>de manera presencial.</w:t>
       </w:r>
     </w:p>
     <w:p>
@@ -949,175 +1285,7 @@
           <w:sz w:val="32"/>
           <w:szCs w:val="32"/>
         </w:rPr>
-        <w:t xml:space="preserve">El estado de TRÁMITE </w:t>
-      </w:r>
-      <w:r>
-        <w:rPr>
-          <w:sz w:val="32"/>
-          <w:szCs w:val="32"/>
-        </w:rPr>
-        <w:t xml:space="preserve">ACEPTADO, </w:t>
-      </w:r>
-      <w:r>
-        <w:rPr>
-          <w:sz w:val="32"/>
-          <w:szCs w:val="32"/>
-        </w:rPr>
-        <w:t xml:space="preserve">TRÁMITE </w:t>
-      </w:r>
-      <w:r>
-        <w:rPr>
-          <w:sz w:val="32"/>
-          <w:szCs w:val="32"/>
-        </w:rPr>
-        <w:t xml:space="preserve">RECHAZADO O INCORRECTO </w:t>
-      </w:r>
-      <w:r>
-        <w:rPr>
-          <w:sz w:val="32"/>
-          <w:szCs w:val="32"/>
-        </w:rPr>
-        <w:t xml:space="preserve"> (según sea el caso) </w:t>
-      </w:r>
-      <w:r>
-        <w:rPr>
-          <w:sz w:val="32"/>
-          <w:szCs w:val="32"/>
-        </w:rPr>
-        <w:t>irá directamente al correo del usuario con in</w:t>
-      </w:r>
-      <w:r>
-        <w:rPr>
-          <w:sz w:val="32"/>
-          <w:szCs w:val="32"/>
-        </w:rPr>
-        <w:t>struccione</w:t>
-      </w:r>
-      <w:r>
-        <w:rPr>
-          <w:sz w:val="32"/>
-          <w:szCs w:val="32"/>
-        </w:rPr>
-        <w:t xml:space="preserve">s precisas y detalladas de </w:t>
-      </w:r>
-      <w:r>
-        <w:rPr>
-          <w:sz w:val="32"/>
-          <w:szCs w:val="32"/>
-        </w:rPr>
-        <w:t xml:space="preserve">lo que </w:t>
-      </w:r>
-      <w:r>
-        <w:rPr>
-          <w:sz w:val="32"/>
-          <w:szCs w:val="32"/>
-        </w:rPr>
-        <w:t>debe</w:t>
-      </w:r>
-      <w:r>
-        <w:rPr>
-          <w:sz w:val="32"/>
-          <w:szCs w:val="32"/>
-        </w:rPr>
-        <w:t xml:space="preserve"> hacer</w:t>
-      </w:r>
-      <w:r>
-        <w:rPr>
-          <w:sz w:val="32"/>
-          <w:szCs w:val="32"/>
-        </w:rPr>
-        <w:t xml:space="preserve"> </w:t>
-      </w:r>
-      <w:r>
-        <w:rPr>
-          <w:sz w:val="32"/>
-          <w:szCs w:val="32"/>
-        </w:rPr>
-        <w:t>a continuación para finalizar o continuar con el trámite, si es el caso</w:t>
-      </w:r>
-      <w:r>
-        <w:rPr>
-          <w:sz w:val="32"/>
-          <w:szCs w:val="32"/>
-        </w:rPr>
-        <w:t xml:space="preserve">. En el caso de los trámites incorrectos (ya sea por un documento mal escaneado o mal capturado) se le pedirá al usuario que repita TODO el proceso, exceptuando sus datos básicos como </w:t>
-      </w:r>
-      <w:r>
-        <w:rPr>
-          <w:sz w:val="32"/>
-          <w:szCs w:val="32"/>
-        </w:rPr>
-        <w:t xml:space="preserve">ID, </w:t>
-      </w:r>
-      <w:r>
-        <w:rPr>
-          <w:sz w:val="32"/>
-          <w:szCs w:val="32"/>
-        </w:rPr>
-        <w:t>nombre, edad, domicilio</w:t>
-      </w:r>
-      <w:r>
-        <w:rPr>
-          <w:sz w:val="32"/>
-          <w:szCs w:val="32"/>
-        </w:rPr>
-        <w:t xml:space="preserve"> y teléfono</w:t>
-      </w:r>
-      <w:r>
-        <w:rPr>
-          <w:sz w:val="32"/>
-          <w:szCs w:val="32"/>
-        </w:rPr>
-        <w:t xml:space="preserve">; los cuales ya </w:t>
-      </w:r>
-      <w:r>
-        <w:rPr>
-          <w:sz w:val="32"/>
-          <w:szCs w:val="32"/>
-        </w:rPr>
-        <w:t>estarán</w:t>
-      </w:r>
-      <w:r>
-        <w:rPr>
-          <w:sz w:val="32"/>
-          <w:szCs w:val="32"/>
-        </w:rPr>
-        <w:t xml:space="preserve"> registrados en su perfil y serán utilizados cada vez que sean solicitados por el sistema de manera automática; siendo así de amigable se reducen las molestias del usuario y también los intentos</w:t>
-      </w:r>
-      <w:r>
-        <w:rPr>
-          <w:sz w:val="32"/>
-          <w:szCs w:val="32"/>
-        </w:rPr>
-        <w:t xml:space="preserve"> que éste realiza</w:t>
-      </w:r>
-      <w:r>
-        <w:rPr>
-          <w:sz w:val="32"/>
-          <w:szCs w:val="32"/>
-        </w:rPr>
-        <w:t xml:space="preserve">. </w:t>
-      </w:r>
-      <w:r>
-        <w:rPr>
-          <w:sz w:val="32"/>
-          <w:szCs w:val="32"/>
-        </w:rPr>
-        <w:t>P</w:t>
-      </w:r>
-      <w:r>
-        <w:rPr>
-          <w:sz w:val="32"/>
-          <w:szCs w:val="32"/>
-        </w:rPr>
-        <w:t xml:space="preserve">or otro lado, las solicitudes rechazadas también </w:t>
-      </w:r>
-      <w:r>
-        <w:rPr>
-          <w:sz w:val="32"/>
-          <w:szCs w:val="32"/>
-        </w:rPr>
-        <w:t xml:space="preserve">recibirán un correo informando el motivo </w:t>
+        <w:t xml:space="preserve">El contacto con el usuario, una vez realizada una solicitud de trámite, se realiza por medio de correo electrónico, medio por el cuál se le informa </w:t>
       </w:r>
       <w:bookmarkStart w:id="0" w:name="_GoBack"/>
       <w:bookmarkEnd w:id="0"/>
@@ -1270,7 +1438,7 @@
       </w:pPr>
     </w:pPrDefault>
   </w:docDefaults>
-  <w:latentStyles w:defLockedState="0" w:defUIPriority="99" w:defSemiHidden="0" w:defUnhideWhenUsed="0" w:defQFormat="0" w:count="377">
+  <w:latentStyles w:defLockedState="0" w:defUIPriority="99" w:defSemiHidden="0" w:defUnhideWhenUsed="0" w:defQFormat="0" w:count="376">
     <w:lsdException w:name="Normal" w:uiPriority="0" w:qFormat="1"/>
     <w:lsdException w:name="heading 1" w:uiPriority="9" w:qFormat="1"/>
     <w:lsdException w:name="heading 2" w:semiHidden="1" w:uiPriority="9" w:unhideWhenUsed="1" w:qFormat="1"/>
@@ -1647,19 +1815,18 @@
     <w:lsdException w:name="Hashtag" w:semiHidden="1" w:unhideWhenUsed="1"/>
     <w:lsdException w:name="Unresolved Mention" w:semiHidden="1" w:unhideWhenUsed="1"/>
     <w:lsdException w:name="Smart Link" w:semiHidden="1" w:unhideWhenUsed="1"/>
-    <w:lsdException w:name="Smart Link Error" w:semiHidden="1" w:unhideWhenUsed="1"/>
   </w:latentStyles>
   <w:style w:type="paragraph" w:default="1" w:styleId="Normal">
     <w:name w:val="Normal"/>
     <w:qFormat/>
   </w:style>
-  <w:style w:type="character" w:default="1" w:styleId="Fuentedeprrafopredeter">
+  <w:style w:type="character" w:default="1" w:styleId="DefaultParagraphFont">
     <w:name w:val="Default Paragraph Font"/>
     <w:uiPriority w:val="1"/>
     <w:semiHidden/>
     <w:unhideWhenUsed/>
   </w:style>
-  <w:style w:type="table" w:default="1" w:styleId="Tablanormal">
+  <w:style w:type="table" w:default="1" w:styleId="TableNormal">
     <w:name w:val="Normal Table"/>
     <w:uiPriority w:val="99"/>
     <w:semiHidden/>
@@ -1674,13 +1841,13 @@
       </w:tblCellMar>
     </w:tblPr>
   </w:style>
-  <w:style w:type="numbering" w:default="1" w:styleId="Sinlista">
+  <w:style w:type="numbering" w:default="1" w:styleId="NoList">
     <w:name w:val="No List"/>
     <w:uiPriority w:val="99"/>
     <w:semiHidden/>
     <w:unhideWhenUsed/>
   </w:style>
-  <w:style w:type="paragraph" w:styleId="Prrafodelista">
+  <w:style w:type="paragraph" w:styleId="ListParagraph">
     <w:name w:val="List Paragraph"/>
     <w:basedOn w:val="Normal"/>
     <w:uiPriority w:val="34"/>
@@ -1994,7 +2161,7 @@
 </file>
 
 <file path=customXml/itemProps1.xml><?xml version="1.0" encoding="utf-8"?>
-<ds:datastoreItem xmlns:ds="http://schemas.openxmlformats.org/officeDocument/2006/customXml" ds:itemID="{360898A4-3585-4EAF-9275-861B065D3D56}">
+<ds:datastoreItem xmlns:ds="http://schemas.openxmlformats.org/officeDocument/2006/customXml" ds:itemID="{0BD89F5C-82F1-48EF-88F5-34032624EA6E}">
   <ds:schemaRefs>
     <ds:schemaRef ds:uri="http://schemas.openxmlformats.org/officeDocument/2006/bibliography"/>
   </ds:schemaRefs>

</xml_diff>

<commit_message>
Modified report & index
</commit_message>
<xml_diff>
--- a/alex/TU KIOSKO DIGITAL.docx
+++ b/alex/TU KIOSKO DIGITAL.docx
@@ -7,6 +7,7 @@
         <w:spacing w:before="240"/>
         <w:jc w:val="center"/>
         <w:rPr>
+          <w:rFonts w:ascii="Source Sans Pro" w:hAnsi="Source Sans Pro"/>
           <w:sz w:val="48"/>
           <w:szCs w:val="48"/>
         </w:rPr>
@@ -17,6 +18,7 @@
         <w:spacing w:before="240"/>
         <w:jc w:val="center"/>
         <w:rPr>
+          <w:rFonts w:ascii="Source Sans Pro" w:hAnsi="Source Sans Pro"/>
           <w:sz w:val="48"/>
           <w:szCs w:val="48"/>
         </w:rPr>
@@ -27,6 +29,7 @@
         <w:spacing w:before="240"/>
         <w:jc w:val="center"/>
         <w:rPr>
+          <w:rFonts w:ascii="Source Sans Pro" w:hAnsi="Source Sans Pro"/>
           <w:sz w:val="48"/>
           <w:szCs w:val="48"/>
         </w:rPr>
@@ -37,6 +40,7 @@
         <w:spacing w:before="240"/>
         <w:jc w:val="center"/>
         <w:rPr>
+          <w:rFonts w:ascii="Source Sans Pro" w:hAnsi="Source Sans Pro"/>
           <w:sz w:val="48"/>
           <w:szCs w:val="48"/>
         </w:rPr>
@@ -47,6 +51,7 @@
         <w:spacing w:before="240"/>
         <w:jc w:val="center"/>
         <w:rPr>
+          <w:rFonts w:ascii="Source Sans Pro" w:hAnsi="Source Sans Pro"/>
           <w:sz w:val="48"/>
           <w:szCs w:val="48"/>
         </w:rPr>
@@ -57,16 +62,18 @@
         <w:spacing w:before="240"/>
         <w:jc w:val="center"/>
         <w:rPr>
+          <w:rFonts w:ascii="Source Sans Pro" w:hAnsi="Source Sans Pro"/>
           <w:sz w:val="48"/>
           <w:szCs w:val="48"/>
         </w:rPr>
       </w:pPr>
       <w:r>
         <w:rPr>
+          <w:rFonts w:ascii="Source Sans Pro" w:hAnsi="Source Sans Pro"/>
           <w:sz w:val="48"/>
           <w:szCs w:val="48"/>
         </w:rPr>
-        <w:t>TU KIOSKO DIGITAL</w:t>
+        <w:t>KIOSKO DIGITAL</w:t>
       </w:r>
     </w:p>
     <w:p>
@@ -74,6 +81,7 @@
         <w:spacing w:before="240"/>
         <w:jc w:val="center"/>
         <w:rPr>
+          <w:rFonts w:ascii="Source Sans Pro" w:hAnsi="Source Sans Pro"/>
           <w:sz w:val="48"/>
           <w:szCs w:val="48"/>
         </w:rPr>
@@ -84,12 +92,14 @@
         <w:spacing w:before="240"/>
         <w:jc w:val="center"/>
         <w:rPr>
-          <w:sz w:val="32"/>
-          <w:szCs w:val="32"/>
-        </w:rPr>
-      </w:pPr>
-      <w:r>
-        <w:rPr>
+          <w:rFonts w:ascii="Source Sans Pro" w:hAnsi="Source Sans Pro"/>
+          <w:sz w:val="32"/>
+          <w:szCs w:val="32"/>
+        </w:rPr>
+      </w:pPr>
+      <w:r>
+        <w:rPr>
+          <w:rFonts w:ascii="Source Sans Pro" w:hAnsi="Source Sans Pro"/>
           <w:sz w:val="32"/>
           <w:szCs w:val="32"/>
         </w:rPr>
@@ -101,6 +111,7 @@
         <w:spacing w:before="240"/>
         <w:jc w:val="center"/>
         <w:rPr>
+          <w:rFonts w:ascii="Source Sans Pro" w:hAnsi="Source Sans Pro"/>
           <w:sz w:val="32"/>
           <w:szCs w:val="32"/>
         </w:rPr>
@@ -111,6 +122,7 @@
         <w:spacing w:before="240"/>
         <w:jc w:val="center"/>
         <w:rPr>
+          <w:rFonts w:ascii="Source Sans Pro" w:hAnsi="Source Sans Pro"/>
           <w:sz w:val="32"/>
           <w:szCs w:val="32"/>
         </w:rPr>
@@ -121,6 +133,7 @@
         <w:spacing w:before="240"/>
         <w:jc w:val="center"/>
         <w:rPr>
+          <w:rFonts w:ascii="Source Sans Pro" w:hAnsi="Source Sans Pro"/>
           <w:sz w:val="32"/>
           <w:szCs w:val="32"/>
         </w:rPr>
@@ -131,6 +144,7 @@
         <w:spacing w:before="240"/>
         <w:jc w:val="center"/>
         <w:rPr>
+          <w:rFonts w:ascii="Source Sans Pro" w:hAnsi="Source Sans Pro"/>
           <w:sz w:val="32"/>
           <w:szCs w:val="32"/>
         </w:rPr>
@@ -141,6 +155,7 @@
         <w:spacing w:before="240"/>
         <w:jc w:val="center"/>
         <w:rPr>
+          <w:rFonts w:ascii="Source Sans Pro" w:hAnsi="Source Sans Pro"/>
           <w:sz w:val="32"/>
           <w:szCs w:val="32"/>
         </w:rPr>
@@ -151,6 +166,7 @@
         <w:spacing w:before="240"/>
         <w:jc w:val="center"/>
         <w:rPr>
+          <w:rFonts w:ascii="Source Sans Pro" w:hAnsi="Source Sans Pro"/>
           <w:sz w:val="32"/>
           <w:szCs w:val="32"/>
         </w:rPr>
@@ -161,6 +177,7 @@
         <w:spacing w:before="240"/>
         <w:jc w:val="center"/>
         <w:rPr>
+          <w:rFonts w:ascii="Source Sans Pro" w:hAnsi="Source Sans Pro"/>
           <w:sz w:val="32"/>
           <w:szCs w:val="32"/>
         </w:rPr>
@@ -171,6 +188,7 @@
         <w:spacing w:before="240"/>
         <w:jc w:val="center"/>
         <w:rPr>
+          <w:rFonts w:ascii="Source Sans Pro" w:hAnsi="Source Sans Pro"/>
           <w:sz w:val="32"/>
           <w:szCs w:val="32"/>
         </w:rPr>
@@ -181,6 +199,7 @@
         <w:spacing w:before="240"/>
         <w:jc w:val="both"/>
         <w:rPr>
+          <w:rFonts w:ascii="Source Sans Pro" w:hAnsi="Source Sans Pro"/>
           <w:sz w:val="32"/>
           <w:szCs w:val="32"/>
         </w:rPr>
@@ -191,6 +210,7 @@
         <w:spacing w:before="240"/>
         <w:jc w:val="both"/>
         <w:rPr>
+          <w:rFonts w:ascii="Source Sans Pro" w:hAnsi="Source Sans Pro"/>
           <w:b/>
           <w:bCs/>
           <w:sz w:val="32"/>
@@ -199,6 +219,7 @@
       </w:pPr>
       <w:r>
         <w:rPr>
+          <w:rFonts w:ascii="Source Sans Pro" w:hAnsi="Source Sans Pro"/>
           <w:b/>
           <w:bCs/>
           <w:sz w:val="32"/>
@@ -213,170 +234,193 @@
         <w:spacing w:before="240"/>
         <w:jc w:val="both"/>
         <w:rPr>
-          <w:sz w:val="28"/>
-          <w:szCs w:val="28"/>
-        </w:rPr>
-      </w:pPr>
-      <w:r>
-        <w:rPr>
+          <w:rFonts w:ascii="Source Sans Pro" w:hAnsi="Source Sans Pro"/>
+          <w:sz w:val="28"/>
+          <w:szCs w:val="28"/>
+        </w:rPr>
+      </w:pPr>
+      <w:proofErr w:type="spellStart"/>
+      <w:r>
+        <w:rPr>
+          <w:rFonts w:ascii="Source Sans Pro" w:hAnsi="Source Sans Pro"/>
           <w:b/>
           <w:bCs/>
           <w:sz w:val="28"/>
           <w:szCs w:val="28"/>
         </w:rPr>
-        <w:t xml:space="preserve">Tu </w:t>
-      </w:r>
-      <w:proofErr w:type="spellStart"/>
-      <w:r>
-        <w:rPr>
+        <w:t>Kiosko</w:t>
+      </w:r>
+      <w:proofErr w:type="spellEnd"/>
+      <w:r>
+        <w:rPr>
+          <w:rFonts w:ascii="Source Sans Pro" w:hAnsi="Source Sans Pro"/>
           <w:b/>
           <w:bCs/>
           <w:sz w:val="28"/>
           <w:szCs w:val="28"/>
         </w:rPr>
-        <w:t>Kiosko</w:t>
-      </w:r>
-      <w:proofErr w:type="spellEnd"/>
-      <w:r>
-        <w:rPr>
+        <w:t xml:space="preserve"> Digital </w:t>
+      </w:r>
+      <w:r>
+        <w:rPr>
+          <w:rFonts w:ascii="Source Sans Pro" w:hAnsi="Source Sans Pro"/>
+          <w:sz w:val="28"/>
+          <w:szCs w:val="28"/>
+        </w:rPr>
+        <w:t>es una aplicación web que facilita a funcionarios y usuarios el proceso de cualquier trámite gubernamental; ya sea consulta, solicitud o pago.</w:t>
+      </w:r>
+    </w:p>
+    <w:p>
+      <w:pPr>
+        <w:spacing w:before="240"/>
+        <w:jc w:val="both"/>
+        <w:rPr>
+          <w:rFonts w:ascii="Source Sans Pro" w:hAnsi="Source Sans Pro"/>
           <w:b/>
           <w:bCs/>
-          <w:sz w:val="28"/>
-          <w:szCs w:val="28"/>
-        </w:rPr>
-        <w:t xml:space="preserve"> Digital </w:t>
-      </w:r>
-      <w:r>
-        <w:rPr>
-          <w:sz w:val="28"/>
-          <w:szCs w:val="28"/>
-        </w:rPr>
-        <w:t>es una aplicación web que facilita a funcionarios y usuarios el proceso de cualquier trámite gubernamental; ya sea consulta, solicitud o pago.</w:t>
-      </w:r>
-    </w:p>
-    <w:p>
-      <w:pPr>
-        <w:spacing w:before="240"/>
-        <w:jc w:val="both"/>
-        <w:rPr>
+          <w:sz w:val="32"/>
+          <w:szCs w:val="32"/>
+        </w:rPr>
+      </w:pPr>
+      <w:r>
+        <w:rPr>
+          <w:rFonts w:ascii="Source Sans Pro" w:hAnsi="Source Sans Pro"/>
           <w:b/>
           <w:bCs/>
           <w:sz w:val="32"/>
           <w:szCs w:val="32"/>
         </w:rPr>
-      </w:pPr>
-      <w:r>
-        <w:rPr>
+        <w:t>¿Cómo?</w:t>
+      </w:r>
+    </w:p>
+    <w:p>
+      <w:pPr>
+        <w:spacing w:before="240"/>
+        <w:jc w:val="both"/>
+        <w:rPr>
+          <w:rFonts w:ascii="Source Sans Pro" w:hAnsi="Source Sans Pro"/>
+          <w:sz w:val="28"/>
+          <w:szCs w:val="28"/>
+        </w:rPr>
+      </w:pPr>
+      <w:r>
+        <w:rPr>
+          <w:rFonts w:ascii="Source Sans Pro" w:hAnsi="Source Sans Pro"/>
+          <w:sz w:val="28"/>
+          <w:szCs w:val="28"/>
+        </w:rPr>
+        <w:t xml:space="preserve">Con una interfaz amigable, </w:t>
+      </w:r>
+      <w:proofErr w:type="spellStart"/>
+      <w:r>
+        <w:rPr>
+          <w:rFonts w:ascii="Source Sans Pro" w:hAnsi="Source Sans Pro"/>
           <w:b/>
           <w:bCs/>
-          <w:sz w:val="32"/>
-          <w:szCs w:val="32"/>
-        </w:rPr>
-        <w:t>¿Cómo?</w:t>
-      </w:r>
-    </w:p>
-    <w:p>
-      <w:pPr>
-        <w:spacing w:before="240"/>
-        <w:jc w:val="both"/>
-        <w:rPr>
-          <w:sz w:val="28"/>
-          <w:szCs w:val="28"/>
-        </w:rPr>
-      </w:pPr>
-      <w:r>
-        <w:rPr>
-          <w:sz w:val="28"/>
-          <w:szCs w:val="28"/>
-        </w:rPr>
-        <w:t xml:space="preserve">Con una interfaz amigable, </w:t>
-      </w:r>
-      <w:r>
-        <w:rPr>
+          <w:sz w:val="28"/>
+          <w:szCs w:val="28"/>
+        </w:rPr>
+        <w:t>Kiosko</w:t>
+      </w:r>
+      <w:proofErr w:type="spellEnd"/>
+      <w:r>
+        <w:rPr>
+          <w:rFonts w:ascii="Source Sans Pro" w:hAnsi="Source Sans Pro"/>
           <w:b/>
           <w:bCs/>
           <w:sz w:val="28"/>
           <w:szCs w:val="28"/>
         </w:rPr>
-        <w:t xml:space="preserve">Tu </w:t>
-      </w:r>
-      <w:proofErr w:type="spellStart"/>
-      <w:r>
-        <w:rPr>
+        <w:t xml:space="preserve"> Digital </w:t>
+      </w:r>
+      <w:r>
+        <w:rPr>
+          <w:rFonts w:ascii="Source Sans Pro" w:hAnsi="Source Sans Pro"/>
+          <w:sz w:val="28"/>
+          <w:szCs w:val="28"/>
+        </w:rPr>
+        <w:t xml:space="preserve">implementa un buscador que permite a cada </w:t>
+      </w:r>
+      <w:r>
+        <w:rPr>
+          <w:rFonts w:ascii="Source Sans Pro" w:hAnsi="Source Sans Pro"/>
           <w:b/>
           <w:bCs/>
           <w:sz w:val="28"/>
           <w:szCs w:val="28"/>
         </w:rPr>
-        <w:t>Kiosko</w:t>
-      </w:r>
-      <w:proofErr w:type="spellEnd"/>
-      <w:r>
-        <w:rPr>
+        <w:t xml:space="preserve">usuario </w:t>
+      </w:r>
+      <w:r>
+        <w:rPr>
+          <w:rFonts w:ascii="Source Sans Pro" w:hAnsi="Source Sans Pro"/>
+          <w:sz w:val="28"/>
+          <w:szCs w:val="28"/>
+        </w:rPr>
+        <w:t xml:space="preserve">buscar el trámite que desee; así como un botón para acceder a la lista completa, </w:t>
+      </w:r>
+      <w:r>
+        <w:rPr>
+          <w:rFonts w:ascii="Source Sans Pro" w:hAnsi="Source Sans Pro"/>
+          <w:sz w:val="28"/>
+          <w:szCs w:val="28"/>
+        </w:rPr>
+        <w:t>categor</w:t>
+      </w:r>
+      <w:r>
+        <w:rPr>
+          <w:rFonts w:ascii="Source Sans Pro" w:hAnsi="Source Sans Pro"/>
+          <w:sz w:val="28"/>
+          <w:szCs w:val="28"/>
+        </w:rPr>
+        <w:t xml:space="preserve">izada </w:t>
+      </w:r>
+      <w:r>
+        <w:rPr>
+          <w:rFonts w:ascii="Source Sans Pro" w:hAnsi="Source Sans Pro"/>
+          <w:sz w:val="28"/>
+          <w:szCs w:val="28"/>
+        </w:rPr>
+        <w:t>por dependencias</w:t>
+      </w:r>
+      <w:r>
+        <w:rPr>
+          <w:rFonts w:ascii="Source Sans Pro" w:hAnsi="Source Sans Pro"/>
+          <w:sz w:val="28"/>
+          <w:szCs w:val="28"/>
+        </w:rPr>
+        <w:t xml:space="preserve">, facilitando así, </w:t>
+      </w:r>
+      <w:r>
+        <w:rPr>
+          <w:rFonts w:ascii="Source Sans Pro" w:hAnsi="Source Sans Pro"/>
+          <w:sz w:val="28"/>
+          <w:szCs w:val="28"/>
+        </w:rPr>
+        <w:t>su ubicación.</w:t>
+      </w:r>
+    </w:p>
+    <w:p>
+      <w:pPr>
+        <w:spacing w:before="240"/>
+        <w:jc w:val="both"/>
+        <w:rPr>
+          <w:rFonts w:ascii="Source Sans Pro" w:hAnsi="Source Sans Pro"/>
           <w:b/>
           <w:bCs/>
-          <w:sz w:val="28"/>
-          <w:szCs w:val="28"/>
-        </w:rPr>
-        <w:t xml:space="preserve"> Digital </w:t>
-      </w:r>
-      <w:r>
-        <w:rPr>
-          <w:sz w:val="28"/>
-          <w:szCs w:val="28"/>
-        </w:rPr>
-        <w:t xml:space="preserve">implementa un buscador que permite a cada </w:t>
-      </w:r>
-      <w:r>
-        <w:rPr>
+          <w:sz w:val="32"/>
+          <w:szCs w:val="32"/>
+        </w:rPr>
+      </w:pPr>
+      <w:r>
+        <w:rPr>
+          <w:rFonts w:ascii="Source Sans Pro" w:hAnsi="Source Sans Pro"/>
           <w:b/>
           <w:bCs/>
-          <w:sz w:val="28"/>
-          <w:szCs w:val="28"/>
-        </w:rPr>
-        <w:t xml:space="preserve">usuario </w:t>
-      </w:r>
-      <w:r>
-        <w:rPr>
-          <w:sz w:val="28"/>
-          <w:szCs w:val="28"/>
-        </w:rPr>
-        <w:t xml:space="preserve">buscar el trámite que desee; así como un botón para acceder a la lista completa, </w:t>
-      </w:r>
-      <w:r>
-        <w:rPr>
-          <w:sz w:val="28"/>
-          <w:szCs w:val="28"/>
-        </w:rPr>
-        <w:t>categor</w:t>
-      </w:r>
-      <w:r>
-        <w:rPr>
-          <w:sz w:val="28"/>
-          <w:szCs w:val="28"/>
-        </w:rPr>
-        <w:t xml:space="preserve">izada </w:t>
-      </w:r>
-      <w:r>
-        <w:rPr>
-          <w:sz w:val="28"/>
-          <w:szCs w:val="28"/>
-        </w:rPr>
-        <w:t>por dependencias</w:t>
-      </w:r>
-      <w:r>
-        <w:rPr>
-          <w:sz w:val="28"/>
-          <w:szCs w:val="28"/>
-        </w:rPr>
-        <w:t xml:space="preserve">, facilitando así, </w:t>
-      </w:r>
-      <w:r>
-        <w:rPr>
-          <w:sz w:val="28"/>
-          <w:szCs w:val="28"/>
-        </w:rPr>
-        <w:t>su ubicación.</w:t>
+          <w:sz w:val="32"/>
+          <w:szCs w:val="32"/>
+        </w:rPr>
+        <w:t>¿Por qué?</w:t>
       </w:r>
     </w:p>
     <w:p>
@@ -384,33 +428,14 @@
         <w:spacing w:before="240"/>
         <w:jc w:val="both"/>
         <w:rPr>
-          <w:b/>
-          <w:bCs/>
-          <w:sz w:val="32"/>
-          <w:szCs w:val="32"/>
-        </w:rPr>
-      </w:pPr>
-      <w:r>
-        <w:rPr>
-          <w:b/>
-          <w:bCs/>
-          <w:sz w:val="32"/>
-          <w:szCs w:val="32"/>
-        </w:rPr>
-        <w:t>¿Por qué?</w:t>
-      </w:r>
-    </w:p>
-    <w:p>
-      <w:pPr>
-        <w:spacing w:before="240"/>
-        <w:jc w:val="both"/>
-        <w:rPr>
-          <w:sz w:val="28"/>
-          <w:szCs w:val="28"/>
-        </w:rPr>
-      </w:pPr>
-      <w:r>
-        <w:rPr>
+          <w:rFonts w:ascii="Source Sans Pro" w:hAnsi="Source Sans Pro"/>
+          <w:sz w:val="28"/>
+          <w:szCs w:val="28"/>
+        </w:rPr>
+      </w:pPr>
+      <w:r>
+        <w:rPr>
+          <w:rFonts w:ascii="Source Sans Pro" w:hAnsi="Source Sans Pro"/>
           <w:sz w:val="28"/>
           <w:szCs w:val="28"/>
         </w:rPr>
@@ -418,6 +443,7 @@
       </w:r>
       <w:r>
         <w:rPr>
+          <w:rFonts w:ascii="Source Sans Pro" w:hAnsi="Source Sans Pro"/>
           <w:sz w:val="28"/>
           <w:szCs w:val="28"/>
         </w:rPr>
@@ -434,12 +460,14 @@
         <w:spacing w:before="240"/>
         <w:jc w:val="both"/>
         <w:rPr>
-          <w:sz w:val="28"/>
-          <w:szCs w:val="28"/>
-        </w:rPr>
-      </w:pPr>
-      <w:r>
-        <w:rPr>
+          <w:rFonts w:ascii="Source Sans Pro" w:hAnsi="Source Sans Pro"/>
+          <w:sz w:val="28"/>
+          <w:szCs w:val="28"/>
+        </w:rPr>
+      </w:pPr>
+      <w:r>
+        <w:rPr>
+          <w:rFonts w:ascii="Source Sans Pro" w:hAnsi="Source Sans Pro"/>
           <w:sz w:val="28"/>
           <w:szCs w:val="28"/>
         </w:rPr>
@@ -447,6 +475,7 @@
       </w:r>
       <w:r>
         <w:rPr>
+          <w:rFonts w:ascii="Source Sans Pro" w:hAnsi="Source Sans Pro"/>
           <w:sz w:val="28"/>
           <w:szCs w:val="28"/>
         </w:rPr>
@@ -463,12 +492,14 @@
         <w:spacing w:before="240"/>
         <w:jc w:val="both"/>
         <w:rPr>
-          <w:sz w:val="28"/>
-          <w:szCs w:val="28"/>
-        </w:rPr>
-      </w:pPr>
-      <w:r>
-        <w:rPr>
+          <w:rFonts w:ascii="Source Sans Pro" w:hAnsi="Source Sans Pro"/>
+          <w:sz w:val="28"/>
+          <w:szCs w:val="28"/>
+        </w:rPr>
+      </w:pPr>
+      <w:r>
+        <w:rPr>
+          <w:rFonts w:ascii="Source Sans Pro" w:hAnsi="Source Sans Pro"/>
           <w:sz w:val="28"/>
           <w:szCs w:val="28"/>
         </w:rPr>
@@ -476,6 +507,7 @@
       </w:r>
       <w:r>
         <w:rPr>
+          <w:rFonts w:ascii="Source Sans Pro" w:hAnsi="Source Sans Pro"/>
           <w:sz w:val="28"/>
           <w:szCs w:val="28"/>
         </w:rPr>
@@ -483,6 +515,7 @@
       </w:r>
       <w:r>
         <w:rPr>
+          <w:rFonts w:ascii="Source Sans Pro" w:hAnsi="Source Sans Pro"/>
           <w:sz w:val="28"/>
           <w:szCs w:val="28"/>
         </w:rPr>
@@ -499,12 +532,14 @@
         <w:spacing w:before="240"/>
         <w:jc w:val="both"/>
         <w:rPr>
-          <w:sz w:val="28"/>
-          <w:szCs w:val="28"/>
-        </w:rPr>
-      </w:pPr>
-      <w:r>
-        <w:rPr>
+          <w:rFonts w:ascii="Source Sans Pro" w:hAnsi="Source Sans Pro"/>
+          <w:sz w:val="28"/>
+          <w:szCs w:val="28"/>
+        </w:rPr>
+      </w:pPr>
+      <w:r>
+        <w:rPr>
+          <w:rFonts w:ascii="Source Sans Pro" w:hAnsi="Source Sans Pro"/>
           <w:sz w:val="28"/>
           <w:szCs w:val="28"/>
         </w:rPr>
@@ -512,6 +547,7 @@
       </w:r>
       <w:r>
         <w:rPr>
+          <w:rFonts w:ascii="Source Sans Pro" w:hAnsi="Source Sans Pro"/>
           <w:sz w:val="28"/>
           <w:szCs w:val="28"/>
         </w:rPr>
@@ -528,12 +564,14 @@
         <w:spacing w:before="240"/>
         <w:jc w:val="both"/>
         <w:rPr>
-          <w:sz w:val="28"/>
-          <w:szCs w:val="28"/>
-        </w:rPr>
-      </w:pPr>
-      <w:r>
-        <w:rPr>
+          <w:rFonts w:ascii="Source Sans Pro" w:hAnsi="Source Sans Pro"/>
+          <w:sz w:val="28"/>
+          <w:szCs w:val="28"/>
+        </w:rPr>
+      </w:pPr>
+      <w:r>
+        <w:rPr>
+          <w:rFonts w:ascii="Source Sans Pro" w:hAnsi="Source Sans Pro"/>
           <w:sz w:val="28"/>
           <w:szCs w:val="28"/>
         </w:rPr>
@@ -541,6 +579,7 @@
       </w:r>
       <w:r>
         <w:rPr>
+          <w:rFonts w:ascii="Source Sans Pro" w:hAnsi="Source Sans Pro"/>
           <w:sz w:val="28"/>
           <w:szCs w:val="28"/>
         </w:rPr>
@@ -557,12 +596,14 @@
         <w:spacing w:before="240"/>
         <w:jc w:val="both"/>
         <w:rPr>
-          <w:sz w:val="28"/>
-          <w:szCs w:val="28"/>
-        </w:rPr>
-      </w:pPr>
-      <w:r>
-        <w:rPr>
+          <w:rFonts w:ascii="Source Sans Pro" w:hAnsi="Source Sans Pro"/>
+          <w:sz w:val="28"/>
+          <w:szCs w:val="28"/>
+        </w:rPr>
+      </w:pPr>
+      <w:r>
+        <w:rPr>
+          <w:rFonts w:ascii="Source Sans Pro" w:hAnsi="Source Sans Pro"/>
           <w:sz w:val="28"/>
           <w:szCs w:val="28"/>
         </w:rPr>
@@ -574,12 +615,14 @@
         <w:pStyle w:val="ListParagraph"/>
         <w:spacing w:before="240"/>
         <w:rPr>
-          <w:sz w:val="28"/>
-          <w:szCs w:val="28"/>
-        </w:rPr>
-      </w:pPr>
-      <w:r>
-        <w:rPr>
+          <w:rFonts w:ascii="Source Sans Pro" w:hAnsi="Source Sans Pro"/>
+          <w:sz w:val="28"/>
+          <w:szCs w:val="28"/>
+        </w:rPr>
+      </w:pPr>
+      <w:r>
+        <w:rPr>
+          <w:rFonts w:ascii="Source Sans Pro" w:hAnsi="Source Sans Pro"/>
           <w:noProof/>
         </w:rPr>
         <w:drawing>
@@ -659,6 +702,7 @@
         <w:pStyle w:val="ListParagraph"/>
         <w:spacing w:before="240"/>
         <w:rPr>
+          <w:rFonts w:ascii="Source Sans Pro" w:hAnsi="Source Sans Pro"/>
           <w:noProof/>
         </w:rPr>
       </w:pPr>
@@ -668,6 +712,7 @@
         <w:pStyle w:val="ListParagraph"/>
         <w:spacing w:before="240"/>
         <w:rPr>
+          <w:rFonts w:ascii="Source Sans Pro" w:hAnsi="Source Sans Pro"/>
           <w:sz w:val="28"/>
           <w:szCs w:val="28"/>
         </w:rPr>
@@ -679,46 +724,91 @@
         <w:spacing w:before="240"/>
         <w:jc w:val="both"/>
         <w:rPr>
-          <w:sz w:val="28"/>
-          <w:szCs w:val="28"/>
-        </w:rPr>
-      </w:pPr>
-      <w:r>
-        <w:rPr>
+          <w:rFonts w:ascii="Source Sans Pro" w:hAnsi="Source Sans Pro"/>
+          <w:sz w:val="28"/>
+          <w:szCs w:val="28"/>
+        </w:rPr>
+      </w:pPr>
+      <w:r>
+        <w:rPr>
+          <w:rFonts w:ascii="Source Sans Pro" w:hAnsi="Source Sans Pro"/>
           <w:sz w:val="28"/>
           <w:szCs w:val="28"/>
         </w:rPr>
         <w:t xml:space="preserve"> </w:t>
       </w:r>
     </w:p>
-    <w:p/>
-    <w:p/>
-    <w:p/>
-    <w:p/>
-    <w:p/>
-    <w:p/>
+    <w:p>
+      <w:pPr>
+        <w:rPr>
+          <w:rFonts w:ascii="Source Sans Pro" w:hAnsi="Source Sans Pro"/>
+        </w:rPr>
+      </w:pPr>
+    </w:p>
+    <w:p>
+      <w:pPr>
+        <w:rPr>
+          <w:rFonts w:ascii="Source Sans Pro" w:hAnsi="Source Sans Pro"/>
+        </w:rPr>
+      </w:pPr>
+    </w:p>
+    <w:p>
+      <w:pPr>
+        <w:rPr>
+          <w:rFonts w:ascii="Source Sans Pro" w:hAnsi="Source Sans Pro"/>
+        </w:rPr>
+      </w:pPr>
+    </w:p>
+    <w:p>
+      <w:pPr>
+        <w:rPr>
+          <w:rFonts w:ascii="Source Sans Pro" w:hAnsi="Source Sans Pro"/>
+        </w:rPr>
+      </w:pPr>
+    </w:p>
+    <w:p>
+      <w:pPr>
+        <w:rPr>
+          <w:rFonts w:ascii="Source Sans Pro" w:hAnsi="Source Sans Pro"/>
+        </w:rPr>
+      </w:pPr>
+    </w:p>
+    <w:p>
+      <w:pPr>
+        <w:rPr>
+          <w:rFonts w:ascii="Source Sans Pro" w:hAnsi="Source Sans Pro"/>
+        </w:rPr>
+      </w:pPr>
+    </w:p>
     <w:p>
       <w:pPr>
         <w:jc w:val="right"/>
+        <w:rPr>
+          <w:rFonts w:ascii="Source Sans Pro" w:hAnsi="Source Sans Pro"/>
+        </w:rPr>
       </w:pPr>
     </w:p>
     <w:p>
       <w:pPr>
         <w:jc w:val="right"/>
+        <w:rPr>
+          <w:rFonts w:ascii="Source Sans Pro" w:hAnsi="Source Sans Pro"/>
+        </w:rPr>
       </w:pPr>
     </w:p>
     <w:p>
       <w:pPr>
         <w:jc w:val="center"/>
         <w:rPr>
+          <w:rFonts w:ascii="Source Sans Pro" w:hAnsi="Source Sans Pro"/>
           <w:noProof/>
         </w:rPr>
       </w:pPr>
       <w:r>
         <w:rPr>
+          <w:rFonts w:ascii="Source Sans Pro" w:hAnsi="Source Sans Pro"/>
           <w:noProof/>
         </w:rPr>
-        <w:lastRenderedPageBreak/>
         <mc:AlternateContent>
           <mc:Choice Requires="wps">
             <w:drawing>
@@ -790,6 +880,7 @@
       </w:r>
       <w:r>
         <w:rPr>
+          <w:rFonts w:ascii="Source Sans Pro" w:hAnsi="Source Sans Pro"/>
           <w:noProof/>
         </w:rPr>
         <w:drawing>
@@ -860,6 +951,7 @@
       <w:pPr>
         <w:jc w:val="center"/>
         <w:rPr>
+          <w:rFonts w:ascii="Source Sans Pro" w:hAnsi="Source Sans Pro"/>
           <w:b/>
           <w:bCs/>
           <w:sz w:val="32"/>
@@ -868,6 +960,7 @@
       </w:pPr>
       <w:r>
         <w:rPr>
+          <w:rFonts w:ascii="Source Sans Pro" w:hAnsi="Source Sans Pro"/>
           <w:b/>
           <w:bCs/>
           <w:sz w:val="32"/>
@@ -880,12 +973,14 @@
       <w:pPr>
         <w:jc w:val="both"/>
         <w:rPr>
-          <w:sz w:val="32"/>
-          <w:szCs w:val="32"/>
-        </w:rPr>
-      </w:pPr>
-      <w:r>
-        <w:rPr>
+          <w:rFonts w:ascii="Source Sans Pro" w:hAnsi="Source Sans Pro"/>
+          <w:sz w:val="32"/>
+          <w:szCs w:val="32"/>
+        </w:rPr>
+      </w:pPr>
+      <w:r>
+        <w:rPr>
+          <w:rFonts w:ascii="Source Sans Pro" w:hAnsi="Source Sans Pro"/>
           <w:sz w:val="32"/>
           <w:szCs w:val="32"/>
         </w:rPr>
@@ -893,6 +988,7 @@
       </w:r>
       <w:r>
         <w:rPr>
+          <w:rFonts w:ascii="Source Sans Pro" w:hAnsi="Source Sans Pro"/>
           <w:sz w:val="32"/>
           <w:szCs w:val="32"/>
         </w:rPr>
@@ -900,6 +996,7 @@
       </w:r>
       <w:r>
         <w:rPr>
+          <w:rFonts w:ascii="Source Sans Pro" w:hAnsi="Source Sans Pro"/>
           <w:sz w:val="32"/>
           <w:szCs w:val="32"/>
         </w:rPr>
@@ -907,6 +1004,7 @@
       </w:r>
       <w:r>
         <w:rPr>
+          <w:rFonts w:ascii="Source Sans Pro" w:hAnsi="Source Sans Pro"/>
           <w:sz w:val="32"/>
           <w:szCs w:val="32"/>
         </w:rPr>
@@ -917,12 +1015,14 @@
       <w:pPr>
         <w:jc w:val="both"/>
         <w:rPr>
-          <w:sz w:val="32"/>
-          <w:szCs w:val="32"/>
-        </w:rPr>
-      </w:pPr>
-      <w:r>
-        <w:rPr>
+          <w:rFonts w:ascii="Source Sans Pro" w:hAnsi="Source Sans Pro"/>
+          <w:sz w:val="32"/>
+          <w:szCs w:val="32"/>
+        </w:rPr>
+      </w:pPr>
+      <w:r>
+        <w:rPr>
+          <w:rFonts w:ascii="Source Sans Pro" w:hAnsi="Source Sans Pro"/>
           <w:sz w:val="32"/>
           <w:szCs w:val="32"/>
         </w:rPr>
@@ -930,6 +1030,7 @@
       </w:r>
       <w:r>
         <w:rPr>
+          <w:rFonts w:ascii="Source Sans Pro" w:hAnsi="Source Sans Pro"/>
           <w:sz w:val="32"/>
           <w:szCs w:val="32"/>
         </w:rPr>
@@ -937,6 +1038,7 @@
       </w:r>
       <w:r>
         <w:rPr>
+          <w:rFonts w:ascii="Source Sans Pro" w:hAnsi="Source Sans Pro"/>
           <w:sz w:val="32"/>
           <w:szCs w:val="32"/>
         </w:rPr>
@@ -944,6 +1046,7 @@
       </w:r>
       <w:r>
         <w:rPr>
+          <w:rFonts w:ascii="Source Sans Pro" w:hAnsi="Source Sans Pro"/>
           <w:sz w:val="32"/>
           <w:szCs w:val="32"/>
         </w:rPr>
@@ -951,6 +1054,7 @@
       </w:r>
       <w:r>
         <w:rPr>
+          <w:rFonts w:ascii="Source Sans Pro" w:hAnsi="Source Sans Pro"/>
           <w:sz w:val="32"/>
           <w:szCs w:val="32"/>
         </w:rPr>
@@ -958,6 +1062,7 @@
       </w:r>
       <w:r>
         <w:rPr>
+          <w:rFonts w:ascii="Source Sans Pro" w:hAnsi="Source Sans Pro"/>
           <w:sz w:val="32"/>
           <w:szCs w:val="32"/>
         </w:rPr>
@@ -965,6 +1070,7 @@
       </w:r>
       <w:r>
         <w:rPr>
+          <w:rFonts w:ascii="Source Sans Pro" w:hAnsi="Source Sans Pro"/>
           <w:sz w:val="32"/>
           <w:szCs w:val="32"/>
         </w:rPr>
@@ -972,6 +1078,7 @@
       </w:r>
       <w:r>
         <w:rPr>
+          <w:rFonts w:ascii="Source Sans Pro" w:hAnsi="Source Sans Pro"/>
           <w:sz w:val="32"/>
           <w:szCs w:val="32"/>
         </w:rPr>
@@ -979,6 +1086,7 @@
       </w:r>
       <w:r>
         <w:rPr>
+          <w:rFonts w:ascii="Source Sans Pro" w:hAnsi="Source Sans Pro"/>
           <w:sz w:val="32"/>
           <w:szCs w:val="32"/>
         </w:rPr>
@@ -986,6 +1094,7 @@
       </w:r>
       <w:r>
         <w:rPr>
+          <w:rFonts w:ascii="Source Sans Pro" w:hAnsi="Source Sans Pro"/>
           <w:sz w:val="32"/>
           <w:szCs w:val="32"/>
         </w:rPr>
@@ -993,6 +1102,7 @@
       </w:r>
       <w:r>
         <w:rPr>
+          <w:rFonts w:ascii="Source Sans Pro" w:hAnsi="Source Sans Pro"/>
           <w:sz w:val="32"/>
           <w:szCs w:val="32"/>
         </w:rPr>
@@ -1000,6 +1110,7 @@
       </w:r>
       <w:r>
         <w:rPr>
+          <w:rFonts w:ascii="Source Sans Pro" w:hAnsi="Source Sans Pro"/>
           <w:sz w:val="32"/>
           <w:szCs w:val="32"/>
         </w:rPr>
@@ -1010,12 +1121,14 @@
       <w:pPr>
         <w:jc w:val="both"/>
         <w:rPr>
-          <w:sz w:val="32"/>
-          <w:szCs w:val="32"/>
-        </w:rPr>
-      </w:pPr>
-      <w:r>
-        <w:rPr>
+          <w:rFonts w:ascii="Source Sans Pro" w:hAnsi="Source Sans Pro"/>
+          <w:sz w:val="32"/>
+          <w:szCs w:val="32"/>
+        </w:rPr>
+      </w:pPr>
+      <w:r>
+        <w:rPr>
+          <w:rFonts w:ascii="Source Sans Pro" w:hAnsi="Source Sans Pro"/>
           <w:sz w:val="32"/>
           <w:szCs w:val="32"/>
         </w:rPr>
@@ -1023,6 +1136,7 @@
       </w:r>
       <w:r>
         <w:rPr>
+          <w:rFonts w:ascii="Source Sans Pro" w:hAnsi="Source Sans Pro"/>
           <w:sz w:val="32"/>
           <w:szCs w:val="32"/>
         </w:rPr>
@@ -1030,6 +1144,7 @@
       </w:r>
       <w:r>
         <w:rPr>
+          <w:rFonts w:ascii="Source Sans Pro" w:hAnsi="Source Sans Pro"/>
           <w:sz w:val="32"/>
           <w:szCs w:val="32"/>
         </w:rPr>
@@ -1040,12 +1155,14 @@
       <w:pPr>
         <w:jc w:val="both"/>
         <w:rPr>
-          <w:sz w:val="32"/>
-          <w:szCs w:val="32"/>
-        </w:rPr>
-      </w:pPr>
-      <w:r>
-        <w:rPr>
+          <w:rFonts w:ascii="Source Sans Pro" w:hAnsi="Source Sans Pro"/>
+          <w:sz w:val="32"/>
+          <w:szCs w:val="32"/>
+        </w:rPr>
+      </w:pPr>
+      <w:r>
+        <w:rPr>
+          <w:rFonts w:ascii="Source Sans Pro" w:hAnsi="Source Sans Pro"/>
           <w:sz w:val="32"/>
           <w:szCs w:val="32"/>
         </w:rPr>
@@ -1053,6 +1170,7 @@
       </w:r>
       <w:r>
         <w:rPr>
+          <w:rFonts w:ascii="Source Sans Pro" w:hAnsi="Source Sans Pro"/>
           <w:sz w:val="32"/>
           <w:szCs w:val="32"/>
         </w:rPr>
@@ -1060,6 +1178,7 @@
       </w:r>
       <w:r>
         <w:rPr>
+          <w:rFonts w:ascii="Source Sans Pro" w:hAnsi="Source Sans Pro"/>
           <w:sz w:val="32"/>
           <w:szCs w:val="32"/>
         </w:rPr>
@@ -1067,6 +1186,7 @@
       </w:r>
       <w:r>
         <w:rPr>
+          <w:rFonts w:ascii="Source Sans Pro" w:hAnsi="Source Sans Pro"/>
           <w:sz w:val="32"/>
           <w:szCs w:val="32"/>
         </w:rPr>
@@ -1074,6 +1194,7 @@
       </w:r>
       <w:r>
         <w:rPr>
+          <w:rFonts w:ascii="Source Sans Pro" w:hAnsi="Source Sans Pro"/>
           <w:sz w:val="32"/>
           <w:szCs w:val="32"/>
         </w:rPr>
@@ -1081,6 +1202,7 @@
       </w:r>
       <w:r>
         <w:rPr>
+          <w:rFonts w:ascii="Source Sans Pro" w:hAnsi="Source Sans Pro"/>
           <w:sz w:val="32"/>
           <w:szCs w:val="32"/>
         </w:rPr>
@@ -1088,6 +1210,7 @@
       </w:r>
       <w:r>
         <w:rPr>
+          <w:rFonts w:ascii="Source Sans Pro" w:hAnsi="Source Sans Pro"/>
           <w:sz w:val="32"/>
           <w:szCs w:val="32"/>
         </w:rPr>
@@ -1095,13 +1218,24 @@
       </w:r>
       <w:r>
         <w:rPr>
-          <w:sz w:val="32"/>
-          <w:szCs w:val="32"/>
-        </w:rPr>
-        <w:t>Para t</w:t>
-      </w:r>
-      <w:r>
-        <w:rPr>
+          <w:rFonts w:ascii="Source Sans Pro" w:hAnsi="Source Sans Pro"/>
+          <w:sz w:val="32"/>
+          <w:szCs w:val="32"/>
+        </w:rPr>
+        <w:t xml:space="preserve">Para </w:t>
+      </w:r>
+      <w:r>
+        <w:rPr>
+          <w:rFonts w:ascii="Source Sans Pro" w:hAnsi="Source Sans Pro"/>
+          <w:sz w:val="32"/>
+          <w:szCs w:val="32"/>
+        </w:rPr>
+        <w:lastRenderedPageBreak/>
+        <w:t>t</w:t>
+      </w:r>
+      <w:r>
+        <w:rPr>
+          <w:rFonts w:ascii="Source Sans Pro" w:hAnsi="Source Sans Pro"/>
           <w:sz w:val="32"/>
           <w:szCs w:val="32"/>
         </w:rPr>
@@ -1109,6 +1243,7 @@
       </w:r>
       <w:r>
         <w:rPr>
+          <w:rFonts w:ascii="Source Sans Pro" w:hAnsi="Source Sans Pro"/>
           <w:sz w:val="32"/>
           <w:szCs w:val="32"/>
         </w:rPr>
@@ -1116,6 +1251,7 @@
       </w:r>
       <w:r>
         <w:rPr>
+          <w:rFonts w:ascii="Source Sans Pro" w:hAnsi="Source Sans Pro"/>
           <w:sz w:val="32"/>
           <w:szCs w:val="32"/>
         </w:rPr>
@@ -1123,6 +1259,7 @@
       </w:r>
       <w:r>
         <w:rPr>
+          <w:rFonts w:ascii="Source Sans Pro" w:hAnsi="Source Sans Pro"/>
           <w:sz w:val="32"/>
           <w:szCs w:val="32"/>
         </w:rPr>
@@ -1133,20 +1270,22 @@
       <w:pPr>
         <w:jc w:val="both"/>
         <w:rPr>
-          <w:sz w:val="32"/>
-          <w:szCs w:val="32"/>
-        </w:rPr>
-      </w:pPr>
-      <w:r>
-        <w:rPr>
-          <w:sz w:val="32"/>
-          <w:szCs w:val="32"/>
-        </w:rPr>
-        <w:lastRenderedPageBreak/>
+          <w:rFonts w:ascii="Source Sans Pro" w:hAnsi="Source Sans Pro"/>
+          <w:sz w:val="32"/>
+          <w:szCs w:val="32"/>
+        </w:rPr>
+      </w:pPr>
+      <w:r>
+        <w:rPr>
+          <w:rFonts w:ascii="Source Sans Pro" w:hAnsi="Source Sans Pro"/>
+          <w:sz w:val="32"/>
+          <w:szCs w:val="32"/>
+        </w:rPr>
         <w:t xml:space="preserve">La </w:t>
       </w:r>
       <w:r>
         <w:rPr>
+          <w:rFonts w:ascii="Source Sans Pro" w:hAnsi="Source Sans Pro"/>
           <w:sz w:val="32"/>
           <w:szCs w:val="32"/>
         </w:rPr>
@@ -1154,6 +1293,7 @@
       </w:r>
       <w:r>
         <w:rPr>
+          <w:rFonts w:ascii="Source Sans Pro" w:hAnsi="Source Sans Pro"/>
           <w:sz w:val="32"/>
           <w:szCs w:val="32"/>
         </w:rPr>
@@ -1161,6 +1301,7 @@
       </w:r>
       <w:r>
         <w:rPr>
+          <w:rFonts w:ascii="Source Sans Pro" w:hAnsi="Source Sans Pro"/>
           <w:sz w:val="32"/>
           <w:szCs w:val="32"/>
         </w:rPr>
@@ -1168,6 +1309,7 @@
       </w:r>
       <w:r>
         <w:rPr>
+          <w:rFonts w:ascii="Source Sans Pro" w:hAnsi="Source Sans Pro"/>
           <w:sz w:val="32"/>
           <w:szCs w:val="32"/>
         </w:rPr>
@@ -1175,6 +1317,7 @@
       </w:r>
       <w:r>
         <w:rPr>
+          <w:rFonts w:ascii="Source Sans Pro" w:hAnsi="Source Sans Pro"/>
           <w:sz w:val="32"/>
           <w:szCs w:val="32"/>
         </w:rPr>
@@ -1182,6 +1325,7 @@
       </w:r>
       <w:r>
         <w:rPr>
+          <w:rFonts w:ascii="Source Sans Pro" w:hAnsi="Source Sans Pro"/>
           <w:sz w:val="32"/>
           <w:szCs w:val="32"/>
         </w:rPr>
@@ -1189,6 +1333,7 @@
       </w:r>
       <w:r>
         <w:rPr>
+          <w:rFonts w:ascii="Source Sans Pro" w:hAnsi="Source Sans Pro"/>
           <w:sz w:val="32"/>
           <w:szCs w:val="32"/>
         </w:rPr>
@@ -1196,13 +1341,33 @@
       </w:r>
       <w:r>
         <w:rPr>
-          <w:sz w:val="32"/>
-          <w:szCs w:val="32"/>
-        </w:rPr>
-        <w:t xml:space="preserve"> que contienen campos que </w:t>
-      </w:r>
-      <w:r>
-        <w:rPr>
+          <w:rFonts w:ascii="Source Sans Pro" w:hAnsi="Source Sans Pro"/>
+          <w:sz w:val="32"/>
+          <w:szCs w:val="32"/>
+        </w:rPr>
+        <w:t xml:space="preserve"> que contienen campos </w:t>
+      </w:r>
+      <w:proofErr w:type="gramStart"/>
+      <w:r>
+        <w:rPr>
+          <w:rFonts w:ascii="Source Sans Pro" w:hAnsi="Source Sans Pro"/>
+          <w:sz w:val="32"/>
+          <w:szCs w:val="32"/>
+        </w:rPr>
+        <w:t>que</w:t>
+      </w:r>
+      <w:proofErr w:type="gramEnd"/>
+      <w:r>
+        <w:rPr>
+          <w:rFonts w:ascii="Source Sans Pro" w:hAnsi="Source Sans Pro"/>
+          <w:sz w:val="32"/>
+          <w:szCs w:val="32"/>
+        </w:rPr>
+        <w:t xml:space="preserve"> </w:t>
+      </w:r>
+      <w:r>
+        <w:rPr>
+          <w:rFonts w:ascii="Source Sans Pro" w:hAnsi="Source Sans Pro"/>
           <w:sz w:val="32"/>
           <w:szCs w:val="32"/>
         </w:rPr>
@@ -1210,6 +1375,7 @@
       </w:r>
       <w:r>
         <w:rPr>
+          <w:rFonts w:ascii="Source Sans Pro" w:hAnsi="Source Sans Pro"/>
           <w:sz w:val="32"/>
           <w:szCs w:val="32"/>
         </w:rPr>
@@ -1217,6 +1383,7 @@
       </w:r>
       <w:r>
         <w:rPr>
+          <w:rFonts w:ascii="Source Sans Pro" w:hAnsi="Source Sans Pro"/>
           <w:sz w:val="32"/>
           <w:szCs w:val="32"/>
         </w:rPr>
@@ -1224,6 +1391,7 @@
       </w:r>
       <w:r>
         <w:rPr>
+          <w:rFonts w:ascii="Source Sans Pro" w:hAnsi="Source Sans Pro"/>
           <w:sz w:val="32"/>
           <w:szCs w:val="32"/>
         </w:rPr>
@@ -1231,6 +1399,7 @@
       </w:r>
       <w:r>
         <w:rPr>
+          <w:rFonts w:ascii="Source Sans Pro" w:hAnsi="Source Sans Pro"/>
           <w:sz w:val="32"/>
           <w:szCs w:val="32"/>
         </w:rPr>
@@ -1238,6 +1407,7 @@
       </w:r>
       <w:r>
         <w:rPr>
+          <w:rFonts w:ascii="Source Sans Pro" w:hAnsi="Source Sans Pro"/>
           <w:sz w:val="32"/>
           <w:szCs w:val="32"/>
         </w:rPr>
@@ -1245,6 +1415,7 @@
       </w:r>
       <w:r>
         <w:rPr>
+          <w:rFonts w:ascii="Source Sans Pro" w:hAnsi="Source Sans Pro"/>
           <w:sz w:val="32"/>
           <w:szCs w:val="32"/>
         </w:rPr>
@@ -1252,6 +1423,7 @@
       </w:r>
       <w:r>
         <w:rPr>
+          <w:rFonts w:ascii="Source Sans Pro" w:hAnsi="Source Sans Pro"/>
           <w:sz w:val="32"/>
           <w:szCs w:val="32"/>
         </w:rPr>
@@ -1259,6 +1431,7 @@
       </w:r>
       <w:r>
         <w:rPr>
+          <w:rFonts w:ascii="Source Sans Pro" w:hAnsi="Source Sans Pro"/>
           <w:sz w:val="32"/>
           <w:szCs w:val="32"/>
         </w:rPr>
@@ -1266,6 +1439,7 @@
       </w:r>
       <w:r>
         <w:rPr>
+          <w:rFonts w:ascii="Source Sans Pro" w:hAnsi="Source Sans Pro"/>
           <w:sz w:val="32"/>
           <w:szCs w:val="32"/>
         </w:rPr>
@@ -1276,16 +1450,72 @@
       <w:pPr>
         <w:jc w:val="both"/>
         <w:rPr>
-          <w:sz w:val="32"/>
-          <w:szCs w:val="32"/>
-        </w:rPr>
-      </w:pPr>
-      <w:r>
-        <w:rPr>
-          <w:sz w:val="32"/>
-          <w:szCs w:val="32"/>
-        </w:rPr>
-        <w:t xml:space="preserve">El contacto con el usuario, una vez realizada una solicitud de trámite, se realiza por medio de correo electrónico, medio por el cuál se le informa </w:t>
+          <w:rFonts w:ascii="Source Sans Pro" w:hAnsi="Source Sans Pro"/>
+        </w:rPr>
+      </w:pPr>
+      <w:r>
+        <w:rPr>
+          <w:rFonts w:ascii="Source Sans Pro" w:hAnsi="Source Sans Pro"/>
+          <w:sz w:val="32"/>
+          <w:szCs w:val="32"/>
+        </w:rPr>
+        <w:t xml:space="preserve">El contacto con el usuario, una vez realizada una solicitud de trámite, se </w:t>
+      </w:r>
+      <w:r>
+        <w:rPr>
+          <w:rFonts w:ascii="Source Sans Pro" w:hAnsi="Source Sans Pro"/>
+          <w:sz w:val="32"/>
+          <w:szCs w:val="32"/>
+        </w:rPr>
+        <w:t xml:space="preserve">lleva a través </w:t>
+      </w:r>
+      <w:r>
+        <w:rPr>
+          <w:rFonts w:ascii="Source Sans Pro" w:hAnsi="Source Sans Pro"/>
+          <w:sz w:val="32"/>
+          <w:szCs w:val="32"/>
+        </w:rPr>
+        <w:t>de correo electrónico</w:t>
+      </w:r>
+      <w:r>
+        <w:rPr>
+          <w:rFonts w:ascii="Source Sans Pro" w:hAnsi="Source Sans Pro"/>
+          <w:sz w:val="32"/>
+          <w:szCs w:val="32"/>
+        </w:rPr>
+        <w:t>. A través de este medio, se le da a conocer que su solicitud ha sido recibida y que se encuentra en proceso</w:t>
+      </w:r>
+      <w:r>
+        <w:rPr>
+          <w:rFonts w:ascii="Source Sans Pro" w:hAnsi="Source Sans Pro"/>
+          <w:sz w:val="32"/>
+          <w:szCs w:val="32"/>
+        </w:rPr>
+        <w:t>. Desde este punto, cualquier notificación, se le hará llegar por este medio; tales como si se encuentra alguna discrepancia o error en alguno de los valores proporcionados en su solicitud</w:t>
+      </w:r>
+      <w:r>
+        <w:rPr>
+          <w:rFonts w:ascii="Source Sans Pro" w:hAnsi="Source Sans Pro"/>
+          <w:sz w:val="32"/>
+          <w:szCs w:val="32"/>
+        </w:rPr>
+        <w:t>, en cuyo caso se le proporcionarán los pasos a seguir para corregirlos</w:t>
+      </w:r>
+      <w:r>
+        <w:rPr>
+          <w:rFonts w:ascii="Source Sans Pro" w:hAnsi="Source Sans Pro"/>
+          <w:sz w:val="32"/>
+          <w:szCs w:val="32"/>
+        </w:rPr>
+        <w:t>, o si el usuario no es aplicable para el trámite solicitado.</w:t>
+      </w:r>
+      <w:r>
+        <w:rPr>
+          <w:rFonts w:ascii="Source Sans Pro" w:hAnsi="Source Sans Pro"/>
+          <w:sz w:val="32"/>
+          <w:szCs w:val="32"/>
+        </w:rPr>
+        <w:t xml:space="preserve"> En caso de que la información proporcionada sea en su totalidad correcta, se le dará una fecha tentativa para resolución de su solicitud.</w:t>
       </w:r>
       <w:bookmarkStart w:id="0" w:name="_GoBack"/>
       <w:bookmarkEnd w:id="0"/>
@@ -1823,7 +2053,6 @@
   <w:style w:type="character" w:default="1" w:styleId="DefaultParagraphFont">
     <w:name w:val="Default Paragraph Font"/>
     <w:uiPriority w:val="1"/>
-    <w:semiHidden/>
     <w:unhideWhenUsed/>
   </w:style>
   <w:style w:type="table" w:default="1" w:styleId="TableNormal">
@@ -2161,7 +2390,7 @@
 </file>
 
 <file path=customXml/itemProps1.xml><?xml version="1.0" encoding="utf-8"?>
-<ds:datastoreItem xmlns:ds="http://schemas.openxmlformats.org/officeDocument/2006/customXml" ds:itemID="{0BD89F5C-82F1-48EF-88F5-34032624EA6E}">
+<ds:datastoreItem xmlns:ds="http://schemas.openxmlformats.org/officeDocument/2006/customXml" ds:itemID="{47E2161B-36FC-41C0-8DAE-35B60E537C6B}">
   <ds:schemaRefs>
     <ds:schemaRef ds:uri="http://schemas.openxmlformats.org/officeDocument/2006/bibliography"/>
   </ds:schemaRefs>

</xml_diff>